<commit_message>
added commands in this file
</commit_message>
<xml_diff>
--- a/Git Hub commands.docx
+++ b/Git Hub commands.docx
@@ -68,7 +68,21 @@
         <w:rPr>
           <w:b/>
         </w:rPr>
-        <w:t xml:space="preserve">Git init </w:t>
+        <w:t xml:space="preserve">Git </w:t>
+      </w:r>
+      <w:proofErr w:type="spellStart"/>
+      <w:r>
+        <w:rPr>
+          <w:b/>
+        </w:rPr>
+        <w:t>init</w:t>
+      </w:r>
+      <w:proofErr w:type="spellEnd"/>
+      <w:r>
+        <w:rPr>
+          <w:b/>
+        </w:rPr>
+        <w:t xml:space="preserve"> </w:t>
       </w:r>
       <w:r>
         <w:rPr>
@@ -80,7 +94,21 @@
         <w:rPr>
           <w:b/>
         </w:rPr>
-        <w:t xml:space="preserve"> to Initalize the git in our local working directory </w:t>
+        <w:t xml:space="preserve"> to </w:t>
+      </w:r>
+      <w:proofErr w:type="spellStart"/>
+      <w:r>
+        <w:rPr>
+          <w:b/>
+        </w:rPr>
+        <w:t>Initalize</w:t>
+      </w:r>
+      <w:proofErr w:type="spellEnd"/>
+      <w:r>
+        <w:rPr>
+          <w:b/>
+        </w:rPr>
+        <w:t xml:space="preserve"> the git in our local working directory </w:t>
       </w:r>
     </w:p>
     <w:p>
@@ -102,8 +130,39 @@
           <w:sz w:val="20"/>
           <w:szCs w:val="18"/>
         </w:rPr>
-        <w:t>git remote add origin https://github.com/JavastackspaceIT/springboot-security-jwt-                                                                                                            myql-database-login.git</w:t>
-      </w:r>
+        <w:t xml:space="preserve">git remote add origin https://github.com/JavastackspaceIT/springboot-security-jwt-                                                                                                            </w:t>
+      </w:r>
+      <w:proofErr w:type="spellStart"/>
+      <w:r>
+        <w:rPr>
+          <w:rFonts w:cs="Lucida Console"/>
+          <w:b/>
+          <w:sz w:val="20"/>
+          <w:szCs w:val="18"/>
+        </w:rPr>
+        <w:t>myql</w:t>
+      </w:r>
+      <w:proofErr w:type="spellEnd"/>
+      <w:r>
+        <w:rPr>
+          <w:rFonts w:cs="Lucida Console"/>
+          <w:b/>
+          <w:sz w:val="20"/>
+          <w:szCs w:val="18"/>
+        </w:rPr>
+        <w:t>-database-</w:t>
+      </w:r>
+      <w:proofErr w:type="spellStart"/>
+      <w:r>
+        <w:rPr>
+          <w:rFonts w:cs="Lucida Console"/>
+          <w:b/>
+          <w:sz w:val="20"/>
+          <w:szCs w:val="18"/>
+        </w:rPr>
+        <w:t>login.git</w:t>
+      </w:r>
+      <w:proofErr w:type="spellEnd"/>
     </w:p>
     <w:p>
       <w:pPr>
@@ -461,7 +520,23 @@
           <w:rFonts w:asciiTheme="majorHAnsi" w:hAnsiTheme="majorHAnsi"/>
           <w:b/>
         </w:rPr>
-        <w:t>git commt –m ‘message’</w:t>
+        <w:t xml:space="preserve">git </w:t>
+      </w:r>
+      <w:proofErr w:type="spellStart"/>
+      <w:r>
+        <w:rPr>
+          <w:rFonts w:asciiTheme="majorHAnsi" w:hAnsiTheme="majorHAnsi"/>
+          <w:b/>
+        </w:rPr>
+        <w:t>commt</w:t>
+      </w:r>
+      <w:proofErr w:type="spellEnd"/>
+      <w:r>
+        <w:rPr>
+          <w:rFonts w:asciiTheme="majorHAnsi" w:hAnsiTheme="majorHAnsi"/>
+          <w:b/>
+        </w:rPr>
+        <w:t xml:space="preserve"> –m ‘message’</w:t>
       </w:r>
     </w:p>
     <w:p>
@@ -714,7 +789,39 @@
           <w:rFonts w:asciiTheme="majorHAnsi" w:hAnsiTheme="majorHAnsi"/>
           <w:b/>
         </w:rPr>
-        <w:t xml:space="preserve">If user one “rakesh “ changes in the “HelloResouceController” on the line number 10 and it add , commit and push the </w:t>
+        <w:t>If user one “</w:t>
+      </w:r>
+      <w:proofErr w:type="spellStart"/>
+      <w:r>
+        <w:rPr>
+          <w:rFonts w:asciiTheme="majorHAnsi" w:hAnsiTheme="majorHAnsi"/>
+          <w:b/>
+        </w:rPr>
+        <w:t>rakesh</w:t>
+      </w:r>
+      <w:proofErr w:type="spellEnd"/>
+      <w:r>
+        <w:rPr>
+          <w:rFonts w:asciiTheme="majorHAnsi" w:hAnsiTheme="majorHAnsi"/>
+          <w:b/>
+        </w:rPr>
+        <w:t xml:space="preserve"> “ changes in the “</w:t>
+      </w:r>
+      <w:proofErr w:type="spellStart"/>
+      <w:r>
+        <w:rPr>
+          <w:rFonts w:asciiTheme="majorHAnsi" w:hAnsiTheme="majorHAnsi"/>
+          <w:b/>
+        </w:rPr>
+        <w:t>HelloResouceController</w:t>
+      </w:r>
+      <w:proofErr w:type="spellEnd"/>
+      <w:r>
+        <w:rPr>
+          <w:rFonts w:asciiTheme="majorHAnsi" w:hAnsiTheme="majorHAnsi"/>
+          <w:b/>
+        </w:rPr>
+        <w:t xml:space="preserve">” on the line number 10 and it add , commit and push the </w:t>
       </w:r>
       <w:r>
         <w:rPr>
@@ -744,7 +851,23 @@
           <w:rFonts w:asciiTheme="majorHAnsi" w:hAnsiTheme="majorHAnsi"/>
           <w:b/>
         </w:rPr>
-        <w:t xml:space="preserve">Now the user “rajesh” won’t take any update from master branch and he wrote on the line number 10 so other code and he try to add, commit and push on master branch then he will get error </w:t>
+        <w:t>Now the user “</w:t>
+      </w:r>
+      <w:proofErr w:type="spellStart"/>
+      <w:r>
+        <w:rPr>
+          <w:rFonts w:asciiTheme="majorHAnsi" w:hAnsiTheme="majorHAnsi"/>
+          <w:b/>
+        </w:rPr>
+        <w:t>rajesh</w:t>
+      </w:r>
+      <w:proofErr w:type="spellEnd"/>
+      <w:r>
+        <w:rPr>
+          <w:rFonts w:asciiTheme="majorHAnsi" w:hAnsiTheme="majorHAnsi"/>
+          <w:b/>
+        </w:rPr>
+        <w:t xml:space="preserve">” won’t take any update from master branch and he wrote on the line number 10 so other code and he try to add, commit and push on master branch then he will get error </w:t>
       </w:r>
     </w:p>
     <w:p>
@@ -844,7 +967,23 @@
           <w:rFonts w:asciiTheme="majorHAnsi" w:hAnsiTheme="majorHAnsi"/>
           <w:b/>
         </w:rPr>
-        <w:t>To resolve the issue user “rajesh” has to use rebase command. Which are given bellow .</w:t>
+        <w:t>To resolve the issue user “</w:t>
+      </w:r>
+      <w:proofErr w:type="spellStart"/>
+      <w:r>
+        <w:rPr>
+          <w:rFonts w:asciiTheme="majorHAnsi" w:hAnsiTheme="majorHAnsi"/>
+          <w:b/>
+        </w:rPr>
+        <w:t>rajesh</w:t>
+      </w:r>
+      <w:proofErr w:type="spellEnd"/>
+      <w:r>
+        <w:rPr>
+          <w:rFonts w:asciiTheme="majorHAnsi" w:hAnsiTheme="majorHAnsi"/>
+          <w:b/>
+        </w:rPr>
+        <w:t>” has to use rebase command. Which are given bellow .</w:t>
       </w:r>
     </w:p>
     <w:p>
@@ -1092,8 +1231,16 @@
         <w:rPr>
           <w:rFonts w:asciiTheme="majorHAnsi" w:hAnsiTheme="majorHAnsi"/>
         </w:rPr>
-        <w:t>Git mergetool</w:t>
-      </w:r>
+        <w:t xml:space="preserve">Git </w:t>
+      </w:r>
+      <w:proofErr w:type="spellStart"/>
+      <w:r>
+        <w:rPr>
+          <w:rFonts w:asciiTheme="majorHAnsi" w:hAnsiTheme="majorHAnsi"/>
+        </w:rPr>
+        <w:t>mergetool</w:t>
+      </w:r>
+      <w:proofErr w:type="spellEnd"/>
     </w:p>
     <w:p>
       <w:pPr>
@@ -1176,7 +1323,39 @@
           <w:rFonts w:asciiTheme="majorHAnsi" w:hAnsiTheme="majorHAnsi"/>
           <w:b/>
         </w:rPr>
-        <w:t xml:space="preserve">It will open a new window with original code and rakesh and rajesh use which is changes all changes show. </w:t>
+        <w:t xml:space="preserve">It will open a new window with original code and </w:t>
+      </w:r>
+      <w:proofErr w:type="spellStart"/>
+      <w:r>
+        <w:rPr>
+          <w:rFonts w:asciiTheme="majorHAnsi" w:hAnsiTheme="majorHAnsi"/>
+          <w:b/>
+        </w:rPr>
+        <w:t>rakesh</w:t>
+      </w:r>
+      <w:proofErr w:type="spellEnd"/>
+      <w:r>
+        <w:rPr>
+          <w:rFonts w:asciiTheme="majorHAnsi" w:hAnsiTheme="majorHAnsi"/>
+          <w:b/>
+        </w:rPr>
+        <w:t xml:space="preserve"> and </w:t>
+      </w:r>
+      <w:proofErr w:type="spellStart"/>
+      <w:r>
+        <w:rPr>
+          <w:rFonts w:asciiTheme="majorHAnsi" w:hAnsiTheme="majorHAnsi"/>
+          <w:b/>
+        </w:rPr>
+        <w:t>rajesh</w:t>
+      </w:r>
+      <w:proofErr w:type="spellEnd"/>
+      <w:r>
+        <w:rPr>
+          <w:rFonts w:asciiTheme="majorHAnsi" w:hAnsiTheme="majorHAnsi"/>
+          <w:b/>
+        </w:rPr>
+        <w:t xml:space="preserve"> use which is changes all changes show. </w:t>
       </w:r>
     </w:p>
     <w:p>
@@ -1224,7 +1403,23 @@
           <w:rFonts w:asciiTheme="majorHAnsi" w:hAnsiTheme="majorHAnsi"/>
           <w:b/>
         </w:rPr>
-        <w:t>:wq for write and quite.</w:t>
+        <w:t>:</w:t>
+      </w:r>
+      <w:proofErr w:type="spellStart"/>
+      <w:r>
+        <w:rPr>
+          <w:rFonts w:asciiTheme="majorHAnsi" w:hAnsiTheme="majorHAnsi"/>
+          <w:b/>
+        </w:rPr>
+        <w:t>wq</w:t>
+      </w:r>
+      <w:proofErr w:type="spellEnd"/>
+      <w:r>
+        <w:rPr>
+          <w:rFonts w:asciiTheme="majorHAnsi" w:hAnsiTheme="majorHAnsi"/>
+          <w:b/>
+        </w:rPr>
+        <w:t xml:space="preserve"> for write and quite.</w:t>
       </w:r>
     </w:p>
     <w:p>
@@ -1340,7 +1535,23 @@
           <w:rFonts w:asciiTheme="majorHAnsi" w:hAnsiTheme="majorHAnsi"/>
           <w:b/>
         </w:rPr>
-        <w:t>Then we we have to use git command : git rebase –continue</w:t>
+        <w:t xml:space="preserve">Then we </w:t>
+      </w:r>
+      <w:proofErr w:type="spellStart"/>
+      <w:r>
+        <w:rPr>
+          <w:rFonts w:asciiTheme="majorHAnsi" w:hAnsiTheme="majorHAnsi"/>
+          <w:b/>
+        </w:rPr>
+        <w:t>we</w:t>
+      </w:r>
+      <w:proofErr w:type="spellEnd"/>
+      <w:r>
+        <w:rPr>
+          <w:rFonts w:asciiTheme="majorHAnsi" w:hAnsiTheme="majorHAnsi"/>
+          <w:b/>
+        </w:rPr>
+        <w:t xml:space="preserve"> have to use git command : git rebase –continue</w:t>
       </w:r>
     </w:p>
     <w:p>
@@ -1542,7 +1753,23 @@
           <w:rFonts w:asciiTheme="majorHAnsi" w:hAnsiTheme="majorHAnsi"/>
           <w:b/>
         </w:rPr>
-        <w:t>Git basic commad.</w:t>
+        <w:t xml:space="preserve">Git basic </w:t>
+      </w:r>
+      <w:proofErr w:type="spellStart"/>
+      <w:r>
+        <w:rPr>
+          <w:rFonts w:asciiTheme="majorHAnsi" w:hAnsiTheme="majorHAnsi"/>
+          <w:b/>
+        </w:rPr>
+        <w:t>commad</w:t>
+      </w:r>
+      <w:proofErr w:type="spellEnd"/>
+      <w:r>
+        <w:rPr>
+          <w:rFonts w:asciiTheme="majorHAnsi" w:hAnsiTheme="majorHAnsi"/>
+          <w:b/>
+        </w:rPr>
+        <w:t>.</w:t>
       </w:r>
     </w:p>
     <w:p>
@@ -1574,14 +1801,46 @@
           <w:rFonts w:asciiTheme="majorHAnsi" w:hAnsiTheme="majorHAnsi"/>
           <w:b/>
         </w:rPr>
-        <w:t>: git branch &lt;branch_name&gt;</w:t>
-      </w:r>
-      <w:r>
-        <w:rPr>
-          <w:rFonts w:asciiTheme="majorHAnsi" w:hAnsiTheme="majorHAnsi"/>
-          <w:b/>
-        </w:rPr>
-        <w:t xml:space="preserve">  or git checkout –b &lt;branch_name&gt;</w:t>
+        <w:t>: git branch &lt;</w:t>
+      </w:r>
+      <w:proofErr w:type="spellStart"/>
+      <w:r>
+        <w:rPr>
+          <w:rFonts w:asciiTheme="majorHAnsi" w:hAnsiTheme="majorHAnsi"/>
+          <w:b/>
+        </w:rPr>
+        <w:t>branch_name</w:t>
+      </w:r>
+      <w:proofErr w:type="spellEnd"/>
+      <w:r>
+        <w:rPr>
+          <w:rFonts w:asciiTheme="majorHAnsi" w:hAnsiTheme="majorHAnsi"/>
+          <w:b/>
+        </w:rPr>
+        <w:t>&gt;</w:t>
+      </w:r>
+      <w:r>
+        <w:rPr>
+          <w:rFonts w:asciiTheme="majorHAnsi" w:hAnsiTheme="majorHAnsi"/>
+          <w:b/>
+        </w:rPr>
+        <w:t xml:space="preserve">  or git checkout –b &lt;</w:t>
+      </w:r>
+      <w:proofErr w:type="spellStart"/>
+      <w:r>
+        <w:rPr>
+          <w:rFonts w:asciiTheme="majorHAnsi" w:hAnsiTheme="majorHAnsi"/>
+          <w:b/>
+        </w:rPr>
+        <w:t>branch_name</w:t>
+      </w:r>
+      <w:proofErr w:type="spellEnd"/>
+      <w:r>
+        <w:rPr>
+          <w:rFonts w:asciiTheme="majorHAnsi" w:hAnsiTheme="majorHAnsi"/>
+          <w:b/>
+        </w:rPr>
+        <w:t>&gt;</w:t>
       </w:r>
     </w:p>
     <w:p>
@@ -2233,7 +2492,39 @@
           <w:rFonts w:asciiTheme="majorHAnsi" w:hAnsiTheme="majorHAnsi"/>
           <w:b/>
         </w:rPr>
-        <w:t xml:space="preserve">: rm –rf .git </w:t>
+        <w:t xml:space="preserve">: </w:t>
+      </w:r>
+      <w:proofErr w:type="spellStart"/>
+      <w:r>
+        <w:rPr>
+          <w:rFonts w:asciiTheme="majorHAnsi" w:hAnsiTheme="majorHAnsi"/>
+          <w:b/>
+        </w:rPr>
+        <w:t>rm</w:t>
+      </w:r>
+      <w:proofErr w:type="spellEnd"/>
+      <w:r>
+        <w:rPr>
+          <w:rFonts w:asciiTheme="majorHAnsi" w:hAnsiTheme="majorHAnsi"/>
+          <w:b/>
+        </w:rPr>
+        <w:t xml:space="preserve"> –</w:t>
+      </w:r>
+      <w:proofErr w:type="spellStart"/>
+      <w:r>
+        <w:rPr>
+          <w:rFonts w:asciiTheme="majorHAnsi" w:hAnsiTheme="majorHAnsi"/>
+          <w:b/>
+        </w:rPr>
+        <w:t>rf</w:t>
+      </w:r>
+      <w:proofErr w:type="spellEnd"/>
+      <w:r>
+        <w:rPr>
+          <w:rFonts w:asciiTheme="majorHAnsi" w:hAnsiTheme="majorHAnsi"/>
+          <w:b/>
+        </w:rPr>
+        <w:t xml:space="preserve"> .git </w:t>
       </w:r>
     </w:p>
     <w:p>
@@ -2514,7 +2805,23 @@
     </w:p>
     <w:p>
       <w:r>
-        <w:t>: git rm &lt;file_name&gt;</w:t>
+        <w:t xml:space="preserve">: git </w:t>
+      </w:r>
+      <w:proofErr w:type="spellStart"/>
+      <w:r>
+        <w:t>rm</w:t>
+      </w:r>
+      <w:proofErr w:type="spellEnd"/>
+      <w:r>
+        <w:t xml:space="preserve"> &lt;</w:t>
+      </w:r>
+      <w:proofErr w:type="spellStart"/>
+      <w:r>
+        <w:t>file_name</w:t>
+      </w:r>
+      <w:proofErr w:type="spellEnd"/>
+      <w:r>
+        <w:t>&gt;</w:t>
       </w:r>
     </w:p>
     <w:p>
@@ -2642,7 +2949,21 @@
         <w:rPr>
           <w:b/>
         </w:rPr>
-        <w:t>: git push origin - - delete &lt;branch_name&gt;</w:t>
+        <w:t>: git push origin - - delete &lt;</w:t>
+      </w:r>
+      <w:proofErr w:type="spellStart"/>
+      <w:r>
+        <w:rPr>
+          <w:b/>
+        </w:rPr>
+        <w:t>branch_name</w:t>
+      </w:r>
+      <w:proofErr w:type="spellEnd"/>
+      <w:r>
+        <w:rPr>
+          <w:b/>
+        </w:rPr>
+        <w:t>&gt;</w:t>
       </w:r>
     </w:p>
     <w:p>
@@ -3245,7 +3566,23 @@
           <w:sz w:val="28"/>
           <w:szCs w:val="28"/>
         </w:rPr>
-        <w:t xml:space="preserve"> $ log log </w:t>
+        <w:t xml:space="preserve"> $ log </w:t>
+      </w:r>
+      <w:proofErr w:type="spellStart"/>
+      <w:r>
+        <w:rPr>
+          <w:sz w:val="28"/>
+          <w:szCs w:val="28"/>
+        </w:rPr>
+        <w:t>log</w:t>
+      </w:r>
+      <w:proofErr w:type="spellEnd"/>
+      <w:r>
+        <w:rPr>
+          <w:sz w:val="28"/>
+          <w:szCs w:val="28"/>
+        </w:rPr>
+        <w:t xml:space="preserve"> </w:t>
       </w:r>
     </w:p>
     <w:p>
@@ -3411,8 +3748,17 @@
           <w:sz w:val="28"/>
           <w:szCs w:val="28"/>
         </w:rPr>
-        <w:t>$ git log –oneline</w:t>
-      </w:r>
+        <w:t>$ git log –</w:t>
+      </w:r>
+      <w:proofErr w:type="spellStart"/>
+      <w:r>
+        <w:rPr>
+          <w:sz w:val="28"/>
+          <w:szCs w:val="28"/>
+        </w:rPr>
+        <w:t>oneline</w:t>
+      </w:r>
+      <w:proofErr w:type="spellEnd"/>
     </w:p>
     <w:p>
       <w:pPr>
@@ -3507,94 +3853,105 @@
         </w:rPr>
         <w:t xml:space="preserve">- - </w:t>
       </w:r>
+      <w:proofErr w:type="spellStart"/>
       <w:r>
         <w:rPr>
           <w:sz w:val="28"/>
           <w:szCs w:val="28"/>
         </w:rPr>
-        <w:t>grep=’message name’</w:t>
-      </w:r>
+        <w:t>grep</w:t>
+      </w:r>
+      <w:proofErr w:type="spellEnd"/>
       <w:r>
         <w:rPr>
           <w:sz w:val="28"/>
           <w:szCs w:val="28"/>
         </w:rPr>
-        <w:t xml:space="preserve"> </w:t>
-      </w:r>
-    </w:p>
-    <w:p>
-      <w:pPr>
+        <w:t>=’message name’</w:t>
+      </w:r>
+      <w:r>
         <w:rPr>
           <w:sz w:val="28"/>
           <w:szCs w:val="28"/>
         </w:rPr>
-      </w:pPr>
-      <w:r>
+        <w:t xml:space="preserve"> </w:t>
+      </w:r>
+    </w:p>
+    <w:p>
+      <w:pPr>
         <w:rPr>
           <w:sz w:val="28"/>
           <w:szCs w:val="28"/>
         </w:rPr>
-        <w:t xml:space="preserve">It </w:t>
-      </w:r>
+      </w:pPr>
       <w:r>
         <w:rPr>
           <w:sz w:val="28"/>
           <w:szCs w:val="28"/>
         </w:rPr>
-        <w:t xml:space="preserve">will search the commit file , message case sensitive </w:t>
-      </w:r>
-    </w:p>
-    <w:p>
-      <w:pPr>
+        <w:t xml:space="preserve">It </w:t>
+      </w:r>
+      <w:r>
         <w:rPr>
           <w:sz w:val="28"/>
           <w:szCs w:val="28"/>
         </w:rPr>
-      </w:pPr>
-      <w:r>
+        <w:t xml:space="preserve">will search the commit file , message case sensitive </w:t>
+      </w:r>
+    </w:p>
+    <w:p>
+      <w:pPr>
         <w:rPr>
           <w:sz w:val="28"/>
           <w:szCs w:val="28"/>
         </w:rPr>
-        <w:t>$ git log</w:t>
-      </w:r>
+      </w:pPr>
       <w:r>
         <w:rPr>
           <w:sz w:val="28"/>
           <w:szCs w:val="28"/>
         </w:rPr>
-        <w:t xml:space="preserve"> - i</w:t>
-      </w:r>
+        <w:t xml:space="preserve">$ git log - </w:t>
+      </w:r>
+      <w:proofErr w:type="spellStart"/>
       <w:r>
         <w:rPr>
           <w:sz w:val="28"/>
           <w:szCs w:val="28"/>
         </w:rPr>
-        <w:t xml:space="preserve"> </w:t>
-      </w:r>
+        <w:t>i</w:t>
+      </w:r>
+      <w:proofErr w:type="spellEnd"/>
       <w:r>
         <w:rPr>
           <w:sz w:val="28"/>
           <w:szCs w:val="28"/>
         </w:rPr>
-        <w:t xml:space="preserve">- - </w:t>
-      </w:r>
+        <w:t xml:space="preserve"> - - </w:t>
+      </w:r>
+      <w:proofErr w:type="spellStart"/>
       <w:r>
         <w:rPr>
           <w:sz w:val="28"/>
           <w:szCs w:val="28"/>
         </w:rPr>
-        <w:t xml:space="preserve">grep=’message name’ </w:t>
-      </w:r>
+        <w:t>grep</w:t>
+      </w:r>
+      <w:proofErr w:type="spellEnd"/>
       <w:r>
         <w:rPr>
           <w:sz w:val="28"/>
           <w:szCs w:val="28"/>
         </w:rPr>
+        <w:t xml:space="preserve">=’message name’ </w:t>
+      </w:r>
+      <w:r>
+        <w:rPr>
+          <w:sz w:val="28"/>
+          <w:szCs w:val="28"/>
+        </w:rPr>
         <w:t xml:space="preserve">case in sensitive </w:t>
       </w:r>
-      <w:bookmarkStart w:id="0" w:name="_GoBack"/>
-      <w:bookmarkEnd w:id="0"/>
     </w:p>
     <w:p>
       <w:pPr>
@@ -3661,12 +4018,440 @@
         </w:rPr>
       </w:pPr>
     </w:p>
+    <w:p>
+      <w:pPr>
+        <w:rPr>
+          <w:sz w:val="28"/>
+          <w:szCs w:val="28"/>
+        </w:rPr>
+      </w:pPr>
+      <w:r>
+        <w:rPr>
+          <w:sz w:val="28"/>
+          <w:szCs w:val="28"/>
+        </w:rPr>
+        <w:t>Log:  to see log in single line we use command.</w:t>
+      </w:r>
+    </w:p>
+    <w:p>
+      <w:pPr>
+        <w:rPr>
+          <w:sz w:val="28"/>
+          <w:szCs w:val="28"/>
+        </w:rPr>
+      </w:pPr>
+      <w:r>
+        <w:rPr>
+          <w:sz w:val="28"/>
+          <w:szCs w:val="28"/>
+        </w:rPr>
+        <w:t xml:space="preserve">$  git log - - </w:t>
+      </w:r>
+      <w:proofErr w:type="spellStart"/>
+      <w:r>
+        <w:rPr>
+          <w:sz w:val="28"/>
+          <w:szCs w:val="28"/>
+        </w:rPr>
+        <w:t>oneline</w:t>
+      </w:r>
+      <w:proofErr w:type="spellEnd"/>
+      <w:r>
+        <w:rPr>
+          <w:sz w:val="28"/>
+          <w:szCs w:val="28"/>
+        </w:rPr>
+        <w:t xml:space="preserve"> </w:t>
+      </w:r>
+    </w:p>
+    <w:p>
+      <w:pPr>
+        <w:rPr>
+          <w:sz w:val="28"/>
+          <w:szCs w:val="28"/>
+        </w:rPr>
+      </w:pPr>
+      <w:r>
+        <w:rPr>
+          <w:noProof/>
+          <w:lang w:eastAsia="en-IN"/>
+        </w:rPr>
+        <w:drawing>
+          <wp:inline distT="0" distB="0" distL="0" distR="0" wp14:anchorId="749E7954" wp14:editId="16AD23C3">
+            <wp:extent cx="5731510" cy="1146175"/>
+            <wp:effectExtent l="0" t="0" r="2540" b="0"/>
+            <wp:docPr id="48" name="Picture 48"/>
+            <wp:cNvGraphicFramePr>
+              <a:graphicFrameLocks xmlns:a="http://schemas.openxmlformats.org/drawingml/2006/main" noChangeAspect="1"/>
+            </wp:cNvGraphicFramePr>
+            <a:graphic xmlns:a="http://schemas.openxmlformats.org/drawingml/2006/main">
+              <a:graphicData uri="http://schemas.openxmlformats.org/drawingml/2006/picture">
+                <pic:pic xmlns:pic="http://schemas.openxmlformats.org/drawingml/2006/picture">
+                  <pic:nvPicPr>
+                    <pic:cNvPr id="1" name=""/>
+                    <pic:cNvPicPr/>
+                  </pic:nvPicPr>
+                  <pic:blipFill>
+                    <a:blip r:embed="rId49"/>
+                    <a:stretch>
+                      <a:fillRect/>
+                    </a:stretch>
+                  </pic:blipFill>
+                  <pic:spPr>
+                    <a:xfrm>
+                      <a:off x="0" y="0"/>
+                      <a:ext cx="5731510" cy="1146175"/>
+                    </a:xfrm>
+                    <a:prstGeom prst="rect">
+                      <a:avLst/>
+                    </a:prstGeom>
+                  </pic:spPr>
+                </pic:pic>
+              </a:graphicData>
+            </a:graphic>
+          </wp:inline>
+        </w:drawing>
+      </w:r>
+    </w:p>
+    <w:p>
+      <w:pPr>
+        <w:rPr>
+          <w:sz w:val="28"/>
+          <w:szCs w:val="28"/>
+        </w:rPr>
+      </w:pPr>
+    </w:p>
     <w:p/>
     <w:p/>
+    <w:p>
+      <w:r>
+        <w:t>Delete :</w:t>
+      </w:r>
+    </w:p>
+    <w:p>
+      <w:r>
+        <w:t>If you want to delete file from staging area in GIT use following commands.</w:t>
+      </w:r>
+    </w:p>
+    <w:p>
+      <w:r>
+        <w:rPr>
+          <w:noProof/>
+          <w:lang w:eastAsia="en-IN"/>
+        </w:rPr>
+        <w:drawing>
+          <wp:inline distT="0" distB="0" distL="0" distR="0" wp14:anchorId="5EF856DF" wp14:editId="7889358B">
+            <wp:extent cx="5731510" cy="4338320"/>
+            <wp:effectExtent l="0" t="0" r="2540" b="5080"/>
+            <wp:docPr id="46" name="Picture 46"/>
+            <wp:cNvGraphicFramePr>
+              <a:graphicFrameLocks xmlns:a="http://schemas.openxmlformats.org/drawingml/2006/main" noChangeAspect="1"/>
+            </wp:cNvGraphicFramePr>
+            <a:graphic xmlns:a="http://schemas.openxmlformats.org/drawingml/2006/main">
+              <a:graphicData uri="http://schemas.openxmlformats.org/drawingml/2006/picture">
+                <pic:pic xmlns:pic="http://schemas.openxmlformats.org/drawingml/2006/picture">
+                  <pic:nvPicPr>
+                    <pic:cNvPr id="1" name=""/>
+                    <pic:cNvPicPr/>
+                  </pic:nvPicPr>
+                  <pic:blipFill>
+                    <a:blip r:embed="rId50"/>
+                    <a:stretch>
+                      <a:fillRect/>
+                    </a:stretch>
+                  </pic:blipFill>
+                  <pic:spPr>
+                    <a:xfrm>
+                      <a:off x="0" y="0"/>
+                      <a:ext cx="5731510" cy="4338320"/>
+                    </a:xfrm>
+                    <a:prstGeom prst="rect">
+                      <a:avLst/>
+                    </a:prstGeom>
+                  </pic:spPr>
+                </pic:pic>
+              </a:graphicData>
+            </a:graphic>
+          </wp:inline>
+        </w:drawing>
+      </w:r>
+    </w:p>
     <w:p/>
+    <w:p>
+      <w:r>
+        <w:t xml:space="preserve">HOW TO </w:t>
+      </w:r>
+      <w:r>
+        <w:rPr>
+          <w:b/>
+        </w:rPr>
+        <w:t>“Undo”</w:t>
+      </w:r>
+      <w:r>
+        <w:rPr>
+          <w:b/>
+        </w:rPr>
+        <w:t xml:space="preserve"> </w:t>
+      </w:r>
+      <w:r>
+        <w:t xml:space="preserve">COMMITED FILE IN TO STAGING AREA USING GIT COMMAND. </w:t>
+      </w:r>
+    </w:p>
+    <w:p>
+      <w:r>
+        <w:t>Git $&gt; git reset  - - soft head^</w:t>
+      </w:r>
+    </w:p>
+    <w:p>
+      <w:r>
+        <w:t xml:space="preserve">It will undo the committed file into staging area. </w:t>
+      </w:r>
+    </w:p>
+    <w:p>
+      <w:r>
+        <w:rPr>
+          <w:noProof/>
+          <w:lang w:eastAsia="en-IN"/>
+        </w:rPr>
+        <w:drawing>
+          <wp:inline distT="0" distB="0" distL="0" distR="0" wp14:anchorId="6042BFB7" wp14:editId="6B31F947">
+            <wp:extent cx="5731510" cy="3222625"/>
+            <wp:effectExtent l="0" t="0" r="2540" b="0"/>
+            <wp:docPr id="47" name="Picture 47"/>
+            <wp:cNvGraphicFramePr>
+              <a:graphicFrameLocks xmlns:a="http://schemas.openxmlformats.org/drawingml/2006/main" noChangeAspect="1"/>
+            </wp:cNvGraphicFramePr>
+            <a:graphic xmlns:a="http://schemas.openxmlformats.org/drawingml/2006/main">
+              <a:graphicData uri="http://schemas.openxmlformats.org/drawingml/2006/picture">
+                <pic:pic xmlns:pic="http://schemas.openxmlformats.org/drawingml/2006/picture">
+                  <pic:nvPicPr>
+                    <pic:cNvPr id="1" name=""/>
+                    <pic:cNvPicPr/>
+                  </pic:nvPicPr>
+                  <pic:blipFill>
+                    <a:blip r:embed="rId51"/>
+                    <a:stretch>
+                      <a:fillRect/>
+                    </a:stretch>
+                  </pic:blipFill>
+                  <pic:spPr>
+                    <a:xfrm>
+                      <a:off x="0" y="0"/>
+                      <a:ext cx="5731510" cy="3222625"/>
+                    </a:xfrm>
+                    <a:prstGeom prst="rect">
+                      <a:avLst/>
+                    </a:prstGeom>
+                  </pic:spPr>
+                </pic:pic>
+              </a:graphicData>
+            </a:graphic>
+          </wp:inline>
+        </w:drawing>
+      </w:r>
+      <w:r>
+        <w:t xml:space="preserve"> </w:t>
+      </w:r>
+    </w:p>
+    <w:p>
+      <w:pPr>
+        <w:rPr>
+          <w:b/>
+        </w:rPr>
+      </w:pPr>
+    </w:p>
+    <w:p>
+      <w:pPr>
+        <w:rPr>
+          <w:b/>
+        </w:rPr>
+      </w:pPr>
+    </w:p>
     <w:p/>
+    <w:p>
+      <w:pPr>
+        <w:pBdr>
+          <w:bottom w:val="double" w:sz="6" w:space="1" w:color="auto"/>
+        </w:pBdr>
+      </w:pPr>
+      <w:r>
+        <w:t xml:space="preserve">Git Cherry – pick </w:t>
+      </w:r>
+    </w:p>
     <w:p/>
+    <w:p>
+      <w:r>
+        <w:t>This command is used to merge the particular changes ( or files) with commit id we used cherry pick command.</w:t>
+      </w:r>
+    </w:p>
+    <w:p>
+      <w:r>
+        <w:t>Added a.txt and b.txt file in develop branch. Now I want to move this file into master branch using cherry-pick command.</w:t>
+      </w:r>
+    </w:p>
+    <w:p>
+      <w:r>
+        <w:rPr>
+          <w:noProof/>
+          <w:lang w:eastAsia="en-IN"/>
+        </w:rPr>
+        <w:drawing>
+          <wp:inline distT="0" distB="0" distL="0" distR="0" wp14:anchorId="0320D571" wp14:editId="3B16DEC5">
+            <wp:extent cx="5731510" cy="2804160"/>
+            <wp:effectExtent l="0" t="0" r="2540" b="0"/>
+            <wp:docPr id="49" name="Picture 49"/>
+            <wp:cNvGraphicFramePr>
+              <a:graphicFrameLocks xmlns:a="http://schemas.openxmlformats.org/drawingml/2006/main" noChangeAspect="1"/>
+            </wp:cNvGraphicFramePr>
+            <a:graphic xmlns:a="http://schemas.openxmlformats.org/drawingml/2006/main">
+              <a:graphicData uri="http://schemas.openxmlformats.org/drawingml/2006/picture">
+                <pic:pic xmlns:pic="http://schemas.openxmlformats.org/drawingml/2006/picture">
+                  <pic:nvPicPr>
+                    <pic:cNvPr id="1" name=""/>
+                    <pic:cNvPicPr/>
+                  </pic:nvPicPr>
+                  <pic:blipFill>
+                    <a:blip r:embed="rId52"/>
+                    <a:stretch>
+                      <a:fillRect/>
+                    </a:stretch>
+                  </pic:blipFill>
+                  <pic:spPr>
+                    <a:xfrm>
+                      <a:off x="0" y="0"/>
+                      <a:ext cx="5731510" cy="2804160"/>
+                    </a:xfrm>
+                    <a:prstGeom prst="rect">
+                      <a:avLst/>
+                    </a:prstGeom>
+                  </pic:spPr>
+                </pic:pic>
+              </a:graphicData>
+            </a:graphic>
+          </wp:inline>
+        </w:drawing>
+      </w:r>
+    </w:p>
+    <w:p>
+      <w:r>
+        <w:rPr>
+          <w:noProof/>
+          <w:lang w:eastAsia="en-IN"/>
+        </w:rPr>
+        <w:drawing>
+          <wp:inline distT="0" distB="0" distL="0" distR="0" wp14:anchorId="5F6684CE" wp14:editId="396096B4">
+            <wp:extent cx="5731510" cy="2464435"/>
+            <wp:effectExtent l="0" t="0" r="2540" b="0"/>
+            <wp:docPr id="51" name="Picture 51"/>
+            <wp:cNvGraphicFramePr>
+              <a:graphicFrameLocks xmlns:a="http://schemas.openxmlformats.org/drawingml/2006/main" noChangeAspect="1"/>
+            </wp:cNvGraphicFramePr>
+            <a:graphic xmlns:a="http://schemas.openxmlformats.org/drawingml/2006/main">
+              <a:graphicData uri="http://schemas.openxmlformats.org/drawingml/2006/picture">
+                <pic:pic xmlns:pic="http://schemas.openxmlformats.org/drawingml/2006/picture">
+                  <pic:nvPicPr>
+                    <pic:cNvPr id="1" name=""/>
+                    <pic:cNvPicPr/>
+                  </pic:nvPicPr>
+                  <pic:blipFill>
+                    <a:blip r:embed="rId53"/>
+                    <a:stretch>
+                      <a:fillRect/>
+                    </a:stretch>
+                  </pic:blipFill>
+                  <pic:spPr>
+                    <a:xfrm>
+                      <a:off x="0" y="0"/>
+                      <a:ext cx="5731510" cy="2464435"/>
+                    </a:xfrm>
+                    <a:prstGeom prst="rect">
+                      <a:avLst/>
+                    </a:prstGeom>
+                  </pic:spPr>
+                </pic:pic>
+              </a:graphicData>
+            </a:graphic>
+          </wp:inline>
+        </w:drawing>
+      </w:r>
+    </w:p>
     <w:p/>
+    <w:p>
+      <w:pPr>
+        <w:rPr>
+          <w:b/>
+          <w:sz w:val="36"/>
+          <w:szCs w:val="36"/>
+        </w:rPr>
+      </w:pPr>
+      <w:r>
+        <w:rPr>
+          <w:b/>
+          <w:sz w:val="36"/>
+          <w:szCs w:val="36"/>
+        </w:rPr>
+        <w:t xml:space="preserve">How to check the all activity done in the Git </w:t>
+      </w:r>
+    </w:p>
+    <w:p>
+      <w:r>
+        <w:t xml:space="preserve">$ git </w:t>
+      </w:r>
+      <w:proofErr w:type="spellStart"/>
+      <w:r>
+        <w:t>reflog</w:t>
+      </w:r>
+      <w:proofErr w:type="spellEnd"/>
+      <w:r>
+        <w:t xml:space="preserve"> </w:t>
+      </w:r>
+    </w:p>
+    <w:p/>
+    <w:p>
+      <w:bookmarkStart w:id="0" w:name="_GoBack"/>
+      <w:r>
+        <w:rPr>
+          <w:noProof/>
+          <w:lang w:eastAsia="en-IN"/>
+        </w:rPr>
+        <w:drawing>
+          <wp:inline distT="0" distB="0" distL="0" distR="0" wp14:anchorId="563331A5" wp14:editId="050F901A">
+            <wp:extent cx="5731510" cy="1619885"/>
+            <wp:effectExtent l="0" t="0" r="2540" b="0"/>
+            <wp:docPr id="52" name="Picture 52"/>
+            <wp:cNvGraphicFramePr>
+              <a:graphicFrameLocks xmlns:a="http://schemas.openxmlformats.org/drawingml/2006/main" noChangeAspect="1"/>
+            </wp:cNvGraphicFramePr>
+            <a:graphic xmlns:a="http://schemas.openxmlformats.org/drawingml/2006/main">
+              <a:graphicData uri="http://schemas.openxmlformats.org/drawingml/2006/picture">
+                <pic:pic xmlns:pic="http://schemas.openxmlformats.org/drawingml/2006/picture">
+                  <pic:nvPicPr>
+                    <pic:cNvPr id="1" name=""/>
+                    <pic:cNvPicPr/>
+                  </pic:nvPicPr>
+                  <pic:blipFill>
+                    <a:blip r:embed="rId54"/>
+                    <a:stretch>
+                      <a:fillRect/>
+                    </a:stretch>
+                  </pic:blipFill>
+                  <pic:spPr>
+                    <a:xfrm>
+                      <a:off x="0" y="0"/>
+                      <a:ext cx="5731510" cy="1619885"/>
+                    </a:xfrm>
+                    <a:prstGeom prst="rect">
+                      <a:avLst/>
+                    </a:prstGeom>
+                  </pic:spPr>
+                </pic:pic>
+              </a:graphicData>
+            </a:graphic>
+          </wp:inline>
+        </w:drawing>
+      </w:r>
+      <w:bookmarkEnd w:id="0"/>
+    </w:p>
     <w:sectPr>
       <w:pgSz w:w="11906" w:h="16838"/>
       <w:pgMar w:top="1440" w:right="1440" w:bottom="1440" w:left="1440" w:header="708" w:footer="708" w:gutter="0"/>

</xml_diff>